<commit_message>
Java Collections AbstractList class
</commit_message>
<xml_diff>
--- a/Collections/11. Java Collections (AbstractList class).docx
+++ b/Collections/11. Java Collections (AbstractList class).docx
@@ -3,26 +3,13 @@
 <w:document xmlns:wpc="http://schemas.microsoft.com/office/word/2010/wordprocessingCanvas" xmlns:mc="http://schemas.openxmlformats.org/markup-compatibility/2006" xmlns:o="urn:schemas-microsoft-com:office:office" xmlns:r="http://schemas.openxmlformats.org/officeDocument/2006/relationships" xmlns:m="http://schemas.openxmlformats.org/officeDocument/2006/math" xmlns:v="urn:schemas-microsoft-com:vml" xmlns:wp14="http://schemas.microsoft.com/office/word/2010/wordprocessingDrawing" xmlns:wp="http://schemas.openxmlformats.org/drawingml/2006/wordprocessingDrawing" xmlns:w10="urn:schemas-microsoft-com:office:word" xmlns:w="http://schemas.openxmlformats.org/wordprocessingml/2006/main" xmlns:w14="http://schemas.microsoft.com/office/word/2010/wordml" xmlns:wpg="http://schemas.microsoft.com/office/word/2010/wordprocessingGroup" xmlns:wpi="http://schemas.microsoft.com/office/word/2010/wordprocessingInk" xmlns:wne="http://schemas.microsoft.com/office/word/2006/wordml" xmlns:wps="http://schemas.microsoft.com/office/word/2010/wordprocessingShape" mc:Ignorable="w14 wp14">
   <w:body>
     <w:p>
-      <w:proofErr w:type="spellStart"/>
-      <w:r>
-        <w:t>AbstractList</w:t>
-      </w:r>
-      <w:proofErr w:type="spellEnd"/>
-      <w:r>
-        <w:t>&lt;E&gt; class</w:t>
-      </w:r>
-    </w:p>
-    <w:p>
-      <w:proofErr w:type="spellStart"/>
-      <w:r>
-        <w:t>AbstractList</w:t>
-      </w:r>
-      <w:proofErr w:type="spellEnd"/>
-      <w:r>
-        <w:t>&lt;E&gt;</w:t>
-      </w:r>
-      <w:r>
-        <w:t xml:space="preserve"> class is abstraction layer for </w:t>
+      <w:r>
+        <w:t>AbstractList&lt;E&gt; class</w:t>
+      </w:r>
+    </w:p>
+    <w:p>
+      <w:r>
+        <w:t xml:space="preserve">AbstractList&lt;E&gt; class is abstraction layer for </w:t>
       </w:r>
       <w:hyperlink r:id="rId5" w:history="1">
         <w:r>
@@ -87,55 +74,47 @@
     </w:p>
     <w:p>
       <w:r>
-        <w:t xml:space="preserve">Now let us start understanding </w:t>
+        <w:t xml:space="preserve">Now let us start understanding AbstractList&lt;E&gt; class </w:t>
+      </w:r>
+      <w:r>
+        <w:t xml:space="preserve">and its methods. </w:t>
+      </w:r>
+      <w:r>
+        <w:t>This class is abstract so few methods does not have concrete implementation as those methods are s</w:t>
+      </w:r>
+      <w:r>
+        <w:t>pecific to implementing classes that extends Abstract class and/or implement interface.</w:t>
+      </w:r>
+    </w:p>
+    <w:p>
+      <w:pPr>
+        <w:rPr>
+          <w:b/>
+        </w:rPr>
+      </w:pPr>
+      <w:proofErr w:type="gramStart"/>
+      <w:r>
+        <w:rPr>
+          <w:b/>
+        </w:rPr>
+        <w:t>Code for this class is referred and take</w:t>
+      </w:r>
+      <w:proofErr w:type="gramEnd"/>
+      <w:r>
+        <w:rPr>
+          <w:b/>
+        </w:rPr>
+        <w:t xml:space="preserve"> from </w:t>
       </w:r>
       <w:proofErr w:type="spellStart"/>
       <w:r>
-        <w:t>AbstractList</w:t>
+        <w:rPr>
+          <w:b/>
+        </w:rPr>
+        <w:t>Javadocs</w:t>
       </w:r>
       <w:proofErr w:type="spellEnd"/>
       <w:r>
-        <w:t xml:space="preserve">&lt;E&gt; class </w:t>
-      </w:r>
-      <w:r>
-        <w:t xml:space="preserve">and its methods. </w:t>
-      </w:r>
-      <w:r>
-        <w:t>This class is abstract so few methods does not have concrete implementation as those methods are s</w:t>
-      </w:r>
-      <w:r>
-        <w:t>pecific to implementing classes that extends Abstract class and/or implement interface.</w:t>
-      </w:r>
-    </w:p>
-    <w:p>
-      <w:pPr>
-        <w:rPr>
-          <w:b/>
-        </w:rPr>
-      </w:pPr>
-      <w:proofErr w:type="gramStart"/>
-      <w:r>
-        <w:rPr>
-          <w:b/>
-        </w:rPr>
-        <w:t>Code for this class is referred and take</w:t>
-      </w:r>
-      <w:proofErr w:type="gramEnd"/>
-      <w:r>
-        <w:rPr>
-          <w:b/>
-        </w:rPr>
-        <w:t xml:space="preserve"> from </w:t>
-      </w:r>
-      <w:proofErr w:type="spellStart"/>
-      <w:r>
-        <w:rPr>
-          <w:b/>
-        </w:rPr>
-        <w:t>Javadocs</w:t>
-      </w:r>
-      <w:proofErr w:type="spellEnd"/>
-      <w:r>
         <w:rPr>
           <w:b/>
         </w:rPr>
@@ -143,28 +122,19 @@
       </w:r>
     </w:p>
     <w:p>
-      <w:proofErr w:type="spellStart"/>
-      <w:r>
-        <w:t>AbstractList</w:t>
-      </w:r>
-      <w:proofErr w:type="spellEnd"/>
-      <w:r>
-        <w:t>&lt;E&gt;</w:t>
+      <w:r>
+        <w:t>AbstractList&lt;E&gt;</w:t>
       </w:r>
       <w:r>
         <w:t xml:space="preserve"> class definition</w:t>
       </w:r>
     </w:p>
     <w:p>
-      <w:proofErr w:type="spellStart"/>
-      <w:r>
-        <w:t>AbstractList</w:t>
-      </w:r>
-      <w:proofErr w:type="spellEnd"/>
-      <w:r>
-        <w:t xml:space="preserve">&lt;E&gt; is abstract class and it extends </w:t>
+      <w:r>
+        <w:t xml:space="preserve">AbstractList&lt;E&gt; is abstract class and it extends </w:t>
       </w:r>
       <w:hyperlink r:id="rId8" w:history="1">
+        <w:bookmarkStart w:id="0" w:name="_GoBack"/>
         <w:proofErr w:type="spellStart"/>
         <w:r>
           <w:rPr>
@@ -173,6 +143,7 @@
           </w:rPr>
           <w:t>AbstractCollection</w:t>
         </w:r>
+        <w:bookmarkEnd w:id="0"/>
         <w:proofErr w:type="spellEnd"/>
         <w:r>
           <w:rPr>
@@ -265,27 +236,7 @@
           <w:sz w:val="20"/>
           <w:szCs w:val="20"/>
         </w:rPr>
-        <w:t xml:space="preserve"> </w:t>
-      </w:r>
-      <w:proofErr w:type="spellStart"/>
-      <w:r>
-        <w:rPr>
-          <w:rFonts w:ascii="Consolas" w:hAnsi="Consolas" w:cs="Consolas"/>
-          <w:color w:val="000000"/>
-          <w:sz w:val="20"/>
-          <w:szCs w:val="20"/>
-        </w:rPr>
-        <w:t>AbstractList</w:t>
-      </w:r>
-      <w:proofErr w:type="spellEnd"/>
-      <w:r>
-        <w:rPr>
-          <w:rFonts w:ascii="Consolas" w:hAnsi="Consolas" w:cs="Consolas"/>
-          <w:color w:val="000000"/>
-          <w:sz w:val="20"/>
-          <w:szCs w:val="20"/>
-        </w:rPr>
-        <w:t xml:space="preserve">&lt;E&gt; </w:t>
+        <w:t xml:space="preserve"> AbstractList&lt;E&gt; </w:t>
       </w:r>
       <w:r>
         <w:rPr>
@@ -352,15 +303,7 @@
     <w:p>
       <w:proofErr w:type="gramStart"/>
       <w:r>
-        <w:t xml:space="preserve">Constructor for </w:t>
-      </w:r>
-      <w:proofErr w:type="spellStart"/>
-      <w:r>
-        <w:t>AbstractList</w:t>
-      </w:r>
-      <w:proofErr w:type="spellEnd"/>
-      <w:r>
-        <w:t>&lt;E&gt; class.</w:t>
+        <w:t>Constructor for AbstractList&lt;E&gt; class.</w:t>
       </w:r>
       <w:proofErr w:type="gramEnd"/>
     </w:p>
@@ -417,27 +360,7 @@
           <w:sz w:val="20"/>
           <w:szCs w:val="20"/>
         </w:rPr>
-        <w:t xml:space="preserve"> </w:t>
-      </w:r>
-      <w:proofErr w:type="spellStart"/>
-      <w:r>
-        <w:rPr>
-          <w:rFonts w:ascii="Consolas" w:hAnsi="Consolas" w:cs="Consolas"/>
-          <w:color w:val="000000"/>
-          <w:sz w:val="20"/>
-          <w:szCs w:val="20"/>
-        </w:rPr>
-        <w:t>AbstractList</w:t>
-      </w:r>
-      <w:proofErr w:type="spellEnd"/>
-      <w:r>
-        <w:rPr>
-          <w:rFonts w:ascii="Consolas" w:hAnsi="Consolas" w:cs="Consolas"/>
-          <w:color w:val="000000"/>
-          <w:sz w:val="20"/>
-          <w:szCs w:val="20"/>
-        </w:rPr>
-        <w:t>() {</w:t>
+        <w:t xml:space="preserve"> AbstractList() {</w:t>
       </w:r>
     </w:p>
     <w:p>
@@ -1021,71 +944,46 @@
           <w:sz w:val="20"/>
           <w:szCs w:val="20"/>
         </w:rPr>
+        <w:t xml:space="preserve"> UnsupportedOperationException();</w:t>
+      </w:r>
+    </w:p>
+    <w:p>
+      <w:pPr>
+        <w:autoSpaceDE w:val="0"/>
+        <w:autoSpaceDN w:val="0"/>
+        <w:adjustRightInd w:val="0"/>
+        <w:spacing w:after="0" w:line="240" w:lineRule="auto"/>
+        <w:rPr>
+          <w:rFonts w:ascii="Consolas" w:hAnsi="Consolas" w:cs="Consolas"/>
+          <w:sz w:val="20"/>
+          <w:szCs w:val="20"/>
+        </w:rPr>
+      </w:pPr>
+      <w:r>
+        <w:rPr>
+          <w:rFonts w:ascii="Consolas" w:hAnsi="Consolas" w:cs="Consolas"/>
+          <w:color w:val="000000"/>
+          <w:sz w:val="20"/>
+          <w:szCs w:val="20"/>
+        </w:rPr>
+        <w:t xml:space="preserve">    }</w:t>
+      </w:r>
+    </w:p>
+    <w:p>
+      <w:r>
+        <w:t xml:space="preserve">This implementation always </w:t>
+      </w:r>
+      <w:proofErr w:type="spellStart"/>
+      <w:r>
+        <w:t>thow</w:t>
+      </w:r>
+      <w:proofErr w:type="spellEnd"/>
+      <w:r>
         <w:t xml:space="preserve"> </w:t>
       </w:r>
-      <w:proofErr w:type="spellStart"/>
-      <w:r>
-        <w:rPr>
-          <w:rFonts w:ascii="Consolas" w:hAnsi="Consolas" w:cs="Consolas"/>
-          <w:color w:val="000000"/>
-          <w:sz w:val="20"/>
-          <w:szCs w:val="20"/>
-        </w:rPr>
-        <w:t>UnsupportedOperationException</w:t>
-      </w:r>
-      <w:proofErr w:type="spellEnd"/>
-      <w:r>
-        <w:rPr>
-          <w:rFonts w:ascii="Consolas" w:hAnsi="Consolas" w:cs="Consolas"/>
-          <w:color w:val="000000"/>
-          <w:sz w:val="20"/>
-          <w:szCs w:val="20"/>
-        </w:rPr>
-        <w:t>();</w:t>
-      </w:r>
-    </w:p>
-    <w:p>
-      <w:pPr>
-        <w:autoSpaceDE w:val="0"/>
-        <w:autoSpaceDN w:val="0"/>
-        <w:adjustRightInd w:val="0"/>
-        <w:spacing w:after="0" w:line="240" w:lineRule="auto"/>
-        <w:rPr>
-          <w:rFonts w:ascii="Consolas" w:hAnsi="Consolas" w:cs="Consolas"/>
-          <w:sz w:val="20"/>
-          <w:szCs w:val="20"/>
-        </w:rPr>
-      </w:pPr>
-      <w:r>
-        <w:rPr>
-          <w:rFonts w:ascii="Consolas" w:hAnsi="Consolas" w:cs="Consolas"/>
-          <w:color w:val="000000"/>
-          <w:sz w:val="20"/>
-          <w:szCs w:val="20"/>
-        </w:rPr>
-        <w:t xml:space="preserve">    }</w:t>
-      </w:r>
-    </w:p>
-    <w:p>
-      <w:r>
-        <w:t xml:space="preserve">This implementation always </w:t>
-      </w:r>
-      <w:proofErr w:type="spellStart"/>
-      <w:r>
-        <w:t>thow</w:t>
-      </w:r>
-      <w:proofErr w:type="spellEnd"/>
-      <w:r>
-        <w:t xml:space="preserve"> </w:t>
-      </w:r>
-      <w:proofErr w:type="spellStart"/>
-      <w:proofErr w:type="gramStart"/>
-      <w:r>
-        <w:t>UnsupportedOperationException</w:t>
-      </w:r>
-      <w:proofErr w:type="spellEnd"/>
-      <w:r>
-        <w:t>(</w:t>
+      <w:proofErr w:type="gramStart"/>
+      <w:r>
+        <w:t>UnsupportedOperationException(</w:t>
       </w:r>
       <w:proofErr w:type="gramEnd"/>
       <w:r>
@@ -1126,13 +1024,8 @@
       </w:r>
       <w:proofErr w:type="gramEnd"/>
       <w:r>
-        <w:t xml:space="preserve"> It throws </w:t>
-      </w:r>
-      <w:proofErr w:type="spellStart"/>
-      <w:r>
-        <w:t>IndexOutOfBoundsException</w:t>
-      </w:r>
-      <w:proofErr w:type="spellEnd"/>
+        <w:t xml:space="preserve"> It throws IndexOutOfBoundsException</w:t>
+      </w:r>
       <w:r>
         <w:t>.</w:t>
       </w:r>
@@ -1442,27 +1335,7 @@
           <w:sz w:val="20"/>
           <w:szCs w:val="20"/>
         </w:rPr>
-        <w:t xml:space="preserve"> </w:t>
-      </w:r>
-      <w:proofErr w:type="spellStart"/>
-      <w:r>
-        <w:rPr>
-          <w:rFonts w:ascii="Consolas" w:hAnsi="Consolas" w:cs="Consolas"/>
-          <w:color w:val="000000"/>
-          <w:sz w:val="20"/>
-          <w:szCs w:val="20"/>
-        </w:rPr>
-        <w:t>UnsupportedOperationException</w:t>
-      </w:r>
-      <w:proofErr w:type="spellEnd"/>
-      <w:r>
-        <w:rPr>
-          <w:rFonts w:ascii="Consolas" w:hAnsi="Consolas" w:cs="Consolas"/>
-          <w:color w:val="000000"/>
-          <w:sz w:val="20"/>
-          <w:szCs w:val="20"/>
-        </w:rPr>
-        <w:t>();</w:t>
+        <w:t xml:space="preserve"> UnsupportedOperationException();</w:t>
       </w:r>
     </w:p>
     <w:p>
@@ -1698,27 +1571,7 @@
           <w:sz w:val="20"/>
           <w:szCs w:val="20"/>
         </w:rPr>
-        <w:t xml:space="preserve"> </w:t>
-      </w:r>
-      <w:proofErr w:type="spellStart"/>
-      <w:r>
-        <w:rPr>
-          <w:rFonts w:ascii="Consolas" w:hAnsi="Consolas" w:cs="Consolas"/>
-          <w:color w:val="000000"/>
-          <w:sz w:val="20"/>
-          <w:szCs w:val="20"/>
-        </w:rPr>
-        <w:t>UnsupportedOperationException</w:t>
-      </w:r>
-      <w:proofErr w:type="spellEnd"/>
-      <w:r>
-        <w:rPr>
-          <w:rFonts w:ascii="Consolas" w:hAnsi="Consolas" w:cs="Consolas"/>
-          <w:color w:val="000000"/>
-          <w:sz w:val="20"/>
-          <w:szCs w:val="20"/>
-        </w:rPr>
-        <w:t>();</w:t>
+        <w:t xml:space="preserve"> UnsupportedOperationException();</w:t>
       </w:r>
     </w:p>
     <w:p>
@@ -1763,13 +1616,8 @@
       <w:r>
         <w:t xml:space="preserve">) method throws </w:t>
       </w:r>
-      <w:proofErr w:type="spellStart"/>
-      <w:r>
-        <w:t>UnsupportedOperationException</w:t>
-      </w:r>
-      <w:proofErr w:type="spellEnd"/>
-      <w:r>
-        <w:t xml:space="preserve">. But this method is not called directly. </w:t>
+      <w:r>
+        <w:t xml:space="preserve">UnsupportedOperationException. But this method is not called directly. </w:t>
       </w:r>
       <w:r>
         <w:t xml:space="preserve">The concrete implementation of this method </w:t>
@@ -1930,27 +1778,7 @@
           <w:sz w:val="20"/>
           <w:szCs w:val="20"/>
         </w:rPr>
-        <w:t xml:space="preserve"> </w:t>
-      </w:r>
-      <w:proofErr w:type="spellStart"/>
-      <w:r>
-        <w:rPr>
-          <w:rFonts w:ascii="Consolas" w:hAnsi="Consolas" w:cs="Consolas"/>
-          <w:color w:val="000000"/>
-          <w:sz w:val="20"/>
-          <w:szCs w:val="20"/>
-        </w:rPr>
-        <w:t>UnsupportedOperationException</w:t>
-      </w:r>
-      <w:proofErr w:type="spellEnd"/>
-      <w:r>
-        <w:rPr>
-          <w:rFonts w:ascii="Consolas" w:hAnsi="Consolas" w:cs="Consolas"/>
-          <w:color w:val="000000"/>
-          <w:sz w:val="20"/>
-          <w:szCs w:val="20"/>
-        </w:rPr>
-        <w:t>();</w:t>
+        <w:t xml:space="preserve"> UnsupportedOperationException();</w:t>
       </w:r>
     </w:p>
     <w:p>
@@ -6624,7 +6452,6 @@
         </w:rPr>
         <w:t xml:space="preserve"> </w:t>
       </w:r>
-      <w:proofErr w:type="spellStart"/>
       <w:r>
         <w:rPr>
           <w:rFonts w:ascii="Consolas" w:hAnsi="Consolas" w:cs="Consolas"/>
@@ -6636,35 +6463,14 @@
         </w:rPr>
         <w:t>instanceof</w:t>
       </w:r>
-      <w:proofErr w:type="spellEnd"/>
-      <w:r>
-        <w:rPr>
-          <w:rFonts w:ascii="Consolas" w:hAnsi="Consolas" w:cs="Consolas"/>
-          <w:color w:val="000000"/>
-          <w:sz w:val="20"/>
-          <w:szCs w:val="20"/>
-        </w:rPr>
-        <w:t xml:space="preserve"> </w:t>
-      </w:r>
-      <w:proofErr w:type="spellStart"/>
-      <w:r>
-        <w:rPr>
-          <w:rFonts w:ascii="Consolas" w:hAnsi="Consolas" w:cs="Consolas"/>
-          <w:color w:val="000000"/>
-          <w:sz w:val="20"/>
-          <w:szCs w:val="20"/>
-        </w:rPr>
-        <w:t>RandomAccess</w:t>
-      </w:r>
-      <w:proofErr w:type="spellEnd"/>
-      <w:r>
-        <w:rPr>
-          <w:rFonts w:ascii="Consolas" w:hAnsi="Consolas" w:cs="Consolas"/>
-          <w:color w:val="000000"/>
-          <w:sz w:val="20"/>
-          <w:szCs w:val="20"/>
-        </w:rPr>
-        <w:t xml:space="preserve"> ?</w:t>
+      <w:r>
+        <w:rPr>
+          <w:rFonts w:ascii="Consolas" w:hAnsi="Consolas" w:cs="Consolas"/>
+          <w:color w:val="000000"/>
+          <w:sz w:val="20"/>
+          <w:szCs w:val="20"/>
+        </w:rPr>
+        <w:t xml:space="preserve"> RandomAccess ?</w:t>
       </w:r>
     </w:p>
     <w:p>
@@ -6941,49 +6747,36 @@
     <w:p/>
     <w:p>
       <w:r>
-        <w:t xml:space="preserve">If the instance of this list is of </w:t>
+        <w:t xml:space="preserve">If the instance of this list is of RandomAccess </w:t>
       </w:r>
       <w:proofErr w:type="spellStart"/>
       <w:r>
-        <w:t>RandomAccess</w:t>
+        <w:t>i.e</w:t>
       </w:r>
       <w:proofErr w:type="spellEnd"/>
       <w:r>
-        <w:t xml:space="preserve"> </w:t>
+        <w:t xml:space="preserve"> ArrayList then it returns </w:t>
       </w:r>
       <w:proofErr w:type="spellStart"/>
       <w:r>
-        <w:t>i.e</w:t>
+        <w:t>RandomAccessSubList</w:t>
       </w:r>
       <w:proofErr w:type="spellEnd"/>
       <w:r>
-        <w:t xml:space="preserve"> ArrayList then it returns </w:t>
+        <w:t xml:space="preserve"> else it returns </w:t>
       </w:r>
       <w:proofErr w:type="spellStart"/>
       <w:r>
-        <w:t>RandomAccessSubList</w:t>
+        <w:t>SubList</w:t>
       </w:r>
       <w:proofErr w:type="spellEnd"/>
       <w:r>
-        <w:t xml:space="preserve"> else it returns </w:t>
-      </w:r>
-      <w:proofErr w:type="spellStart"/>
-      <w:r>
-        <w:t>SubList</w:t>
-      </w:r>
-      <w:proofErr w:type="spellEnd"/>
-      <w:r>
         <w:t>.</w:t>
       </w:r>
     </w:p>
     <w:p>
-      <w:proofErr w:type="spellStart"/>
-      <w:r>
-        <w:t>RandomAccess</w:t>
-      </w:r>
-      <w:proofErr w:type="spellEnd"/>
-      <w:r>
-        <w:t xml:space="preserve"> is marker interface </w:t>
+      <w:r>
+        <w:t xml:space="preserve">RandomAccess is marker interface </w:t>
       </w:r>
       <w:proofErr w:type="spellStart"/>
       <w:r>
@@ -7680,7 +7473,6 @@
         </w:rPr>
         <w:t xml:space="preserve"> </w:t>
       </w:r>
-      <w:proofErr w:type="spellStart"/>
       <w:r>
         <w:rPr>
           <w:rFonts w:ascii="Consolas" w:hAnsi="Consolas" w:cs="Consolas"/>
@@ -7692,7 +7484,6 @@
         </w:rPr>
         <w:t>instanceof</w:t>
       </w:r>
-      <w:proofErr w:type="spellEnd"/>
       <w:r>
         <w:rPr>
           <w:rFonts w:ascii="Consolas" w:hAnsi="Consolas" w:cs="Consolas"/>
@@ -10147,21 +9938,11 @@
     <w:p/>
     <w:p>
       <w:r>
-        <w:t xml:space="preserve">That’s all on </w:t>
-      </w:r>
-      <w:proofErr w:type="spellStart"/>
-      <w:r>
-        <w:t>AbstractList</w:t>
-      </w:r>
-      <w:proofErr w:type="spellEnd"/>
-      <w:r>
-        <w:t xml:space="preserve">&lt;E&gt; class. Next is </w:t>
+        <w:t xml:space="preserve">That’s all on AbstractList&lt;E&gt; class. Next is </w:t>
       </w:r>
       <w:r>
         <w:t>AbstractSequentialList&lt;E&gt;</w:t>
       </w:r>
-      <w:bookmarkStart w:id="0" w:name="_GoBack"/>
-      <w:bookmarkEnd w:id="0"/>
     </w:p>
     <w:sectPr>
       <w:pgSz w:w="12240" w:h="15840"/>

</xml_diff>